<commit_message>
- Interview Litzel - Nutzungsanforderungen erweitert
</commit_message>
<xml_diff>
--- a/01_Verstehen_und_Festlegen_des_Nutzungskontext/Professoren/Interview_ProfBulenda.docx
+++ b/01_Verstehen_und_Festlegen_des_Nutzungskontext/Professoren/Interview_ProfBulenda.docx
@@ -18,6 +18,9 @@
           <w:ilvl w:val="0"/>
           <w:numId w:val="1"/>
         </w:numPr>
+        <w:rPr>
+          <w:rFonts w:hint="eastAsia"/>
+        </w:rPr>
       </w:pPr>
       <w:r>
         <w:t xml:space="preserve">Wie oft benutzen Sie das </w:t>
@@ -36,6 +39,9 @@
           <w:ilvl w:val="1"/>
           <w:numId w:val="1"/>
         </w:numPr>
+        <w:rPr>
+          <w:rFonts w:hint="eastAsia"/>
+        </w:rPr>
       </w:pPr>
       <w:r>
         <w:rPr>
@@ -51,6 +57,9 @@
           <w:ilvl w:val="0"/>
           <w:numId w:val="1"/>
         </w:numPr>
+        <w:rPr>
+          <w:rFonts w:hint="eastAsia"/>
+        </w:rPr>
       </w:pPr>
       <w:r>
         <w:t>Welche Funktionalität/Funktionen bietet Ihnen die Applikation?</w:t>
@@ -91,7 +100,65 @@
           <w:color w:val="538135" w:themeColor="accent6" w:themeShade="BF"/>
         </w:rPr>
       </w:pPr>
-      <w:bookmarkStart w:id="0" w:name="_Hlk531700400"/>
+      <w:r>
+        <w:rPr>
+          <w:color w:val="538135" w:themeColor="accent6" w:themeShade="BF"/>
+        </w:rPr>
+        <w:t>Notenansicht</w:t>
+      </w:r>
+    </w:p>
+    <w:p>
+      <w:pPr>
+        <w:pStyle w:val="Text"/>
+        <w:numPr>
+          <w:ilvl w:val="1"/>
+          <w:numId w:val="1"/>
+        </w:numPr>
+        <w:rPr>
+          <w:color w:val="538135" w:themeColor="accent6" w:themeShade="BF"/>
+        </w:rPr>
+      </w:pPr>
+      <w:r>
+        <w:rPr>
+          <w:color w:val="538135" w:themeColor="accent6" w:themeShade="BF"/>
+        </w:rPr>
+        <w:t>Formulare für Fehlerfall bei Noteneintragung</w:t>
+      </w:r>
+    </w:p>
+    <w:p>
+      <w:pPr>
+        <w:pStyle w:val="Text"/>
+        <w:numPr>
+          <w:ilvl w:val="1"/>
+          <w:numId w:val="1"/>
+        </w:numPr>
+        <w:rPr>
+          <w:rFonts w:hint="eastAsia"/>
+          <w:color w:val="538135" w:themeColor="accent6" w:themeShade="BF"/>
+        </w:rPr>
+      </w:pPr>
+      <w:r>
+        <w:rPr>
+          <w:color w:val="538135" w:themeColor="accent6" w:themeShade="BF"/>
+        </w:rPr>
+        <w:t>Abschlussmeldung</w:t>
+      </w:r>
+      <w:bookmarkStart w:id="0" w:name="_GoBack"/>
+      <w:bookmarkEnd w:id="0"/>
+    </w:p>
+    <w:p>
+      <w:pPr>
+        <w:pStyle w:val="Text"/>
+        <w:numPr>
+          <w:ilvl w:val="1"/>
+          <w:numId w:val="1"/>
+        </w:numPr>
+        <w:rPr>
+          <w:rFonts w:hint="eastAsia"/>
+          <w:color w:val="538135" w:themeColor="accent6" w:themeShade="BF"/>
+        </w:rPr>
+      </w:pPr>
+      <w:bookmarkStart w:id="1" w:name="_Hlk531700400"/>
       <w:r>
         <w:rPr>
           <w:color w:val="538135" w:themeColor="accent6" w:themeShade="BF"/>
@@ -99,7 +166,7 @@
         <w:t>Praktikantenstellen</w:t>
       </w:r>
     </w:p>
-    <w:bookmarkEnd w:id="0"/>
+    <w:bookmarkEnd w:id="1"/>
     <w:p>
       <w:pPr>
         <w:pStyle w:val="Text"/>
@@ -107,6 +174,9 @@
           <w:ilvl w:val="0"/>
           <w:numId w:val="1"/>
         </w:numPr>
+        <w:rPr>
+          <w:rFonts w:hint="eastAsia"/>
+        </w:rPr>
       </w:pPr>
       <w:r>
         <w:t>Welche Funktionen führen sie auf der Seite durch?</w:t>
@@ -120,6 +190,7 @@
           <w:numId w:val="1"/>
         </w:numPr>
         <w:rPr>
+          <w:rFonts w:hint="eastAsia"/>
           <w:color w:val="538135" w:themeColor="accent6" w:themeShade="BF"/>
         </w:rPr>
       </w:pPr>
@@ -143,6 +214,9 @@
           <w:ilvl w:val="0"/>
           <w:numId w:val="1"/>
         </w:numPr>
+        <w:rPr>
+          <w:rFonts w:hint="eastAsia"/>
+        </w:rPr>
       </w:pPr>
       <w:r>
         <w:t>Was sind die häufigsten/wichtigsten Tasks?</w:t>
@@ -156,6 +230,7 @@
           <w:numId w:val="1"/>
         </w:numPr>
         <w:rPr>
+          <w:rFonts w:hint="eastAsia"/>
           <w:color w:val="538135" w:themeColor="accent6" w:themeShade="BF"/>
         </w:rPr>
       </w:pPr>
@@ -173,6 +248,9 @@
           <w:ilvl w:val="0"/>
           <w:numId w:val="1"/>
         </w:numPr>
+        <w:rPr>
+          <w:rFonts w:hint="eastAsia"/>
+        </w:rPr>
       </w:pPr>
       <w:r>
         <w:t>Welche Probleme/Schwierigkeiten haben Sie bei der Bedienung von der Seite?</w:t>
@@ -186,6 +264,7 @@
           <w:numId w:val="1"/>
         </w:numPr>
         <w:rPr>
+          <w:rFonts w:hint="eastAsia"/>
           <w:color w:val="538135" w:themeColor="accent6" w:themeShade="BF"/>
         </w:rPr>
       </w:pPr>
@@ -211,6 +290,7 @@
           <w:numId w:val="1"/>
         </w:numPr>
         <w:rPr>
+          <w:rFonts w:hint="eastAsia"/>
           <w:color w:val="538135" w:themeColor="accent6" w:themeShade="BF"/>
         </w:rPr>
       </w:pPr>
@@ -228,6 +308,9 @@
           <w:ilvl w:val="0"/>
           <w:numId w:val="1"/>
         </w:numPr>
+        <w:rPr>
+          <w:rFonts w:hint="eastAsia"/>
+        </w:rPr>
       </w:pPr>
       <w:r>
         <w:t>Welche Funktionalität fehlt Ihnen auf der Seite? Welche Funktionen hätten Sie zusätzlich gerne?</w:t>
@@ -241,6 +324,7 @@
           <w:numId w:val="1"/>
         </w:numPr>
         <w:rPr>
+          <w:rFonts w:hint="eastAsia"/>
           <w:color w:val="538135" w:themeColor="accent6" w:themeShade="BF"/>
         </w:rPr>
       </w:pPr>
@@ -266,6 +350,7 @@
           <w:numId w:val="1"/>
         </w:numPr>
         <w:rPr>
+          <w:rFonts w:hint="eastAsia"/>
           <w:color w:val="538135" w:themeColor="accent6" w:themeShade="BF"/>
         </w:rPr>
       </w:pPr>
@@ -302,6 +387,7 @@
           <w:numId w:val="1"/>
         </w:numPr>
         <w:rPr>
+          <w:rFonts w:hint="eastAsia"/>
           <w:color w:val="538135" w:themeColor="accent6" w:themeShade="BF"/>
         </w:rPr>
       </w:pPr>
@@ -320,6 +406,7 @@
           <w:numId w:val="1"/>
         </w:numPr>
         <w:rPr>
+          <w:rFonts w:hint="eastAsia"/>
           <w:color w:val="538135" w:themeColor="accent6" w:themeShade="BF"/>
         </w:rPr>
       </w:pPr>
@@ -345,6 +432,7 @@
           <w:numId w:val="1"/>
         </w:numPr>
         <w:rPr>
+          <w:rFonts w:hint="eastAsia"/>
           <w:color w:val="538135" w:themeColor="accent6" w:themeShade="BF"/>
         </w:rPr>
       </w:pPr>
@@ -363,6 +451,7 @@
           <w:numId w:val="1"/>
         </w:numPr>
         <w:rPr>
+          <w:rFonts w:hint="eastAsia"/>
           <w:color w:val="538135" w:themeColor="accent6" w:themeShade="BF"/>
         </w:rPr>
       </w:pPr>
@@ -379,8 +468,6 @@
         </w:rPr>
         <w:t>vtl. Grafik über Notendurschschnitt.</w:t>
       </w:r>
-      <w:bookmarkStart w:id="1" w:name="_GoBack"/>
-      <w:bookmarkEnd w:id="1"/>
     </w:p>
     <w:p>
       <w:pPr>
@@ -389,6 +476,9 @@
           <w:ilvl w:val="0"/>
           <w:numId w:val="1"/>
         </w:numPr>
+        <w:rPr>
+          <w:rFonts w:hint="eastAsia"/>
+        </w:rPr>
       </w:pPr>
       <w:r>
         <w:t>Welche Funktionen benutzen Sie nie oder halten für schlecht beschrieben/unübersichtlich?</w:t>
@@ -401,6 +491,9 @@
           <w:ilvl w:val="1"/>
           <w:numId w:val="1"/>
         </w:numPr>
+        <w:rPr>
+          <w:rFonts w:hint="eastAsia"/>
+        </w:rPr>
       </w:pPr>
       <w:r>
         <w:rPr>
@@ -412,8 +505,12 @@
     <w:p>
       <w:pPr>
         <w:pStyle w:val="Text"/>
-      </w:pPr>
-      <w:r>
+        <w:rPr>
+          <w:rFonts w:hint="eastAsia"/>
+        </w:rPr>
+      </w:pPr>
+      <w:r>
+        <w:lastRenderedPageBreak/>
         <w:t>8. Gibt es Funktionen, auf deren Nutzung Sie verzichten oder die Sie eher selten benutzen aufgrund der technischen Schwierigkeiten/aufwendigen Schritten? Wenn ja: welche und warum?</w:t>
       </w:r>
     </w:p>

</xml_diff>